<commit_message>
*Within each folder are subfolders designating from which site the contained data sets belong to... cont
</commit_message>
<xml_diff>
--- a/METADATA.docx
+++ b/METADATA.docx
@@ -2,7 +2,384 @@
 <file path=word/document.xml><?xml version="1.0" encoding="utf-8"?>
 <w:document xmlns:wpc="http://schemas.microsoft.com/office/word/2010/wordprocessingCanvas" xmlns:cx="http://schemas.microsoft.com/office/drawing/2014/chartex" xmlns:cx1="http://schemas.microsoft.com/office/drawing/2015/9/8/chartex" xmlns:cx2="http://schemas.microsoft.com/office/drawing/2015/10/21/chartex" xmlns:cx3="http://schemas.microsoft.com/office/drawing/2016/5/9/chartex" xmlns:cx4="http://schemas.microsoft.com/office/drawing/2016/5/10/chartex" xmlns:cx5="http://schemas.microsoft.com/office/drawing/2016/5/11/chartex" xmlns:cx6="http://schemas.microsoft.com/office/drawing/2016/5/12/chartex" xmlns:cx7="http://schemas.microsoft.com/office/drawing/2016/5/13/chartex" xmlns:cx8="http://schemas.microsoft.com/office/drawing/2016/5/14/chartex" xmlns:mc="http://schemas.openxmlformats.org/markup-compatibility/2006" xmlns:aink="http://schemas.microsoft.com/office/drawing/2016/ink" xmlns:am3d="http://schemas.microsoft.com/office/drawing/2017/model3d" xmlns:o="urn:schemas-microsoft-com:office:office" xmlns:oel="http://schemas.microsoft.com/office/2019/extlst" xmlns:r="http://schemas.openxmlformats.org/officeDocument/2006/relationships" xmlns:m="http://schemas.openxmlformats.org/officeDocument/2006/math" xmlns:v="urn:schemas-microsoft-com:vml" xmlns:wp14="http://schemas.microsoft.com/office/word/2010/wordprocessingDrawing" xmlns:wp="http://schemas.openxmlformats.org/drawingml/2006/wordprocessingDrawing" xmlns:w10="urn:schemas-microsoft-com:office:word" xmlns:w="http://schemas.openxmlformats.org/wordprocessingml/2006/main" xmlns:w14="http://schemas.microsoft.com/office/word/2010/wordml" xmlns:w15="http://schemas.microsoft.com/office/word/2012/wordml" xmlns:w16cex="http://schemas.microsoft.com/office/word/2018/wordml/cex" xmlns:w16cid="http://schemas.microsoft.com/office/word/2016/wordml/cid" xmlns:w16="http://schemas.microsoft.com/office/word/2018/wordml" xmlns:w16sdtdh="http://schemas.microsoft.com/office/word/2020/wordml/sdtdatahash" xmlns:w16se="http://schemas.microsoft.com/office/word/2015/wordml/symex" xmlns:wpg="http://schemas.microsoft.com/office/word/2010/wordprocessingGroup" xmlns:wpi="http://schemas.microsoft.com/office/word/2010/wordprocessingInk" xmlns:wne="http://schemas.microsoft.com/office/word/2006/wordml" xmlns:wps="http://schemas.microsoft.com/office/word/2010/wordprocessingShape" mc:Ignorable="w14 w15 w16se w16cid w16 w16cex w16sdtdh wp14">
   <w:body>
+    <w:p>
+      <w:pPr>
+        <w:spacing w:after="0"/>
+      </w:pPr>
+      <w:r>
+        <w:t>01_Raw_data: contains data directly from field sensors</w:t>
+      </w:r>
+    </w:p>
+    <w:p>
+      <w:pPr>
+        <w:spacing w:after="0"/>
+        <w:rPr>
+          <w:i/>
+          <w:iCs/>
+          <w:sz w:val="22"/>
+          <w:szCs w:val="22"/>
+        </w:rPr>
+      </w:pPr>
+      <w:r>
+        <w:rPr>
+          <w:i/>
+          <w:iCs/>
+          <w:sz w:val="22"/>
+          <w:szCs w:val="22"/>
+        </w:rPr>
+        <w:t>*Within each folder are subfolders designating from which site the contained data belong</w:t>
+      </w:r>
+      <w:r>
+        <w:rPr>
+          <w:i/>
+          <w:iCs/>
+          <w:sz w:val="22"/>
+          <w:szCs w:val="22"/>
+        </w:rPr>
+        <w:t>s</w:t>
+      </w:r>
+      <w:r>
+        <w:rPr>
+          <w:i/>
+          <w:iCs/>
+          <w:sz w:val="22"/>
+          <w:szCs w:val="22"/>
+        </w:rPr>
+        <w:t xml:space="preserve"> to</w:t>
+      </w:r>
+    </w:p>
+    <w:p>
+      <w:pPr>
+        <w:spacing w:after="0"/>
+        <w:ind w:left="720"/>
+      </w:pPr>
+      <w:r>
+        <w:t>GD: Raw data from gas dome experiments. An input for the ‘gas dome’ script. Labeled according to the date of the experiment.</w:t>
+      </w:r>
+    </w:p>
+    <w:p>
+      <w:pPr>
+        <w:spacing w:after="0"/>
+      </w:pPr>
+      <w:r>
+        <w:tab/>
+        <w:t>HOBO Excels: Data directly from HOBO field sensors.</w:t>
+      </w:r>
+    </w:p>
+    <w:p>
+      <w:pPr>
+        <w:spacing w:after="0"/>
+      </w:pPr>
+      <w:r>
+        <w:tab/>
+      </w:r>
+      <w:r>
+        <w:tab/>
+        <w:t>DO: hourly DO data</w:t>
+      </w:r>
+      <w:r>
+        <w:t>. 5a and 6 is not present; these sites do not have a HOBO</w:t>
+      </w:r>
+    </w:p>
+    <w:p>
+      <w:pPr>
+        <w:spacing w:after="0"/>
+      </w:pPr>
+      <w:r>
+        <w:tab/>
+      </w:r>
+      <w:r>
+        <w:tab/>
+        <w:t>DO sensor.</w:t>
+      </w:r>
+    </w:p>
+    <w:p>
+      <w:pPr>
+        <w:spacing w:after="0"/>
+      </w:pPr>
+      <w:r>
+        <w:tab/>
+      </w:r>
+      <w:r>
+        <w:tab/>
+        <w:t>SpC: hourly SpC data</w:t>
+      </w:r>
+    </w:p>
+    <w:p>
+      <w:pPr>
+        <w:spacing w:after="0"/>
+      </w:pPr>
+      <w:r>
+        <w:tab/>
+      </w:r>
+      <w:r>
+        <w:tab/>
+        <w:t>pH: hourly pH data</w:t>
+      </w:r>
+    </w:p>
+    <w:p>
+      <w:pPr>
+        <w:spacing w:after="0"/>
+      </w:pPr>
+      <w:r>
+        <w:tab/>
+      </w:r>
+      <w:r>
+        <w:tab/>
+        <w:t>PT: hourly pressure transducer data</w:t>
+      </w:r>
+    </w:p>
+    <w:p>
+      <w:pPr>
+        <w:spacing w:after="0"/>
+        <w:ind w:left="720"/>
+      </w:pPr>
+      <w:r>
+        <w:t>Lily Box: Contains data from CR800s</w:t>
+      </w:r>
+      <w:r>
+        <w:t xml:space="preserve"> including FDOM and CO2 hourly concentrations</w:t>
+      </w:r>
+      <w:r>
+        <w:t>.</w:t>
+      </w:r>
+      <w:r>
+        <w:t xml:space="preserve"> </w:t>
+      </w:r>
+      <w:r>
+        <w:t>Divided in site folders by data type (.csv</w:t>
+      </w:r>
+      <w:r>
+        <w:t>,</w:t>
+      </w:r>
+      <w:r>
+        <w:t xml:space="preserve"> .</w:t>
+      </w:r>
+      <w:proofErr w:type="spellStart"/>
+      <w:r>
+        <w:t>dat</w:t>
+      </w:r>
+      <w:proofErr w:type="spellEnd"/>
+      <w:r>
+        <w:t xml:space="preserve"> or .xlsx</w:t>
+      </w:r>
+      <w:r>
+        <w:t>)</w:t>
+      </w:r>
+      <w:r>
+        <w:t xml:space="preserve">. </w:t>
+      </w:r>
+    </w:p>
+    <w:p>
+      <w:pPr>
+        <w:spacing w:after="0"/>
+        <w:ind w:left="720"/>
+      </w:pPr>
+      <w:r>
+        <w:tab/>
+        <w:t xml:space="preserve">Raw xlsx:  each sheet designates site </w:t>
+      </w:r>
+      <w:r>
+        <w:t>location.</w:t>
+      </w:r>
+      <w:r>
+        <w:t xml:space="preserve"> </w:t>
+      </w:r>
+    </w:p>
+    <w:p>
+      <w:pPr>
+        <w:spacing w:after="0"/>
+        <w:ind w:left="720"/>
+      </w:pPr>
+      <w:proofErr w:type="spellStart"/>
+      <w:r>
+        <w:t>MiniDot</w:t>
+      </w:r>
+      <w:proofErr w:type="spellEnd"/>
+      <w:r>
+        <w:t>: Contains hourly DO data for 5a and 6</w:t>
+      </w:r>
+    </w:p>
+    <w:p>
+      <w:pPr>
+        <w:spacing w:after="0"/>
+      </w:pPr>
+    </w:p>
+    <w:p>
+      <w:pPr>
+        <w:spacing w:after="0"/>
+      </w:pPr>
+      <w:r>
+        <w:t xml:space="preserve">02_Clean_data: </w:t>
+      </w:r>
+    </w:p>
+    <w:p>
+      <w:pPr>
+        <w:spacing w:after="0"/>
+        <w:ind w:left="720"/>
+      </w:pPr>
+      <w:r>
+        <w:t xml:space="preserve">Folders by site: Contains </w:t>
+      </w:r>
+      <w:proofErr w:type="spellStart"/>
+      <w:r>
+        <w:t>cvs</w:t>
+      </w:r>
+      <w:proofErr w:type="spellEnd"/>
+      <w:r>
+        <w:t xml:space="preserve"> with separate, cleaned files for pH, DO, SpC, PT and stage.</w:t>
+      </w:r>
+    </w:p>
+    <w:p>
+      <w:pPr>
+        <w:spacing w:after="0"/>
+        <w:ind w:left="720"/>
+      </w:pPr>
+      <w:proofErr w:type="spellStart"/>
+      <w:r>
+        <w:t>Calculated_Stage</w:t>
+      </w:r>
+      <w:proofErr w:type="spellEnd"/>
+      <w:r>
+        <w:t xml:space="preserve"> </w:t>
+      </w:r>
+      <w:r>
+        <w:t>: Cleaned stage data</w:t>
+      </w:r>
+    </w:p>
+    <w:p>
+      <w:pPr>
+        <w:spacing w:after="0"/>
+        <w:ind w:left="720"/>
+      </w:pPr>
+      <w:r>
+        <w:t xml:space="preserve">Samplingperiod.xlsx: csv </w:t>
+      </w:r>
+      <w:r>
+        <w:t>with the study period. Contains one colum</w:t>
+      </w:r>
+      <w:r>
+        <w:t>n</w:t>
+      </w:r>
+      <w:r>
+        <w:t xml:space="preserve"> with date and time at hourly intervals. It is used as an aid for compiling data.</w:t>
+      </w:r>
+    </w:p>
+    <w:p>
+      <w:pPr>
+        <w:spacing w:after="0"/>
+      </w:pPr>
+    </w:p>
+    <w:p>
+      <w:pPr>
+        <w:spacing w:after="0"/>
+      </w:pPr>
+      <w:r>
+        <w:t>03_Scripts:</w:t>
+      </w:r>
+    </w:p>
+    <w:p>
+      <w:pPr>
+        <w:spacing w:after="0"/>
+      </w:pPr>
+      <w:r>
+        <w:tab/>
+        <w:t>Programs 3, 5, 5a, 6, 6a, 7, 9, 13, 14, 15: programs for cleaning and programing data.</w:t>
+      </w:r>
+    </w:p>
+    <w:p>
+      <w:pPr>
+        <w:spacing w:after="0"/>
+      </w:pPr>
+      <w:r>
+        <w:tab/>
+        <w:t>Gas dome: for calculating k600 from raw gas dome (GD) data</w:t>
+      </w:r>
+      <w:r>
+        <w:t>.</w:t>
+      </w:r>
+    </w:p>
+    <w:p>
+      <w:pPr>
+        <w:spacing w:after="0"/>
+        <w:ind w:left="720"/>
+      </w:pPr>
+      <w:r>
+        <w:t>Stream metabolism: for calculating GPP and ER across sites from compiled, clean data</w:t>
+      </w:r>
+      <w:r>
+        <w:t>.</w:t>
+      </w:r>
+    </w:p>
+    <w:p>
+      <w:pPr>
+        <w:spacing w:after="0"/>
+        <w:ind w:left="720"/>
+      </w:pPr>
+      <w:r>
+        <w:t>Boxplot: script for creating boxplot figure. Inputs are c</w:t>
+      </w:r>
+      <w:r>
+        <w:t>leaned, compiled data.</w:t>
+      </w:r>
+    </w:p>
     <w:p/>
+    <w:p>
+      <w:pPr>
+        <w:spacing w:after="0"/>
+      </w:pPr>
+      <w:r>
+        <w:t xml:space="preserve">04_Outputs: </w:t>
+      </w:r>
+    </w:p>
+    <w:p>
+      <w:pPr>
+        <w:spacing w:after="0"/>
+      </w:pPr>
+      <w:r>
+        <w:tab/>
+      </w:r>
+      <w:r>
+        <w:t>Metabolism: output for stream metabolism. Data labeled by site.</w:t>
+      </w:r>
+    </w:p>
+    <w:p>
+      <w:pPr>
+        <w:spacing w:after="0"/>
+      </w:pPr>
+      <w:r>
+        <w:tab/>
+        <w:t xml:space="preserve">K600: output for gas dome program. </w:t>
+      </w:r>
+    </w:p>
+    <w:p>
+      <w:r>
+        <w:tab/>
+      </w:r>
+    </w:p>
+    <w:p>
+      <w:pPr>
+        <w:spacing w:after="0"/>
+      </w:pPr>
+      <w:r>
+        <w:t>05_Figures:</w:t>
+      </w:r>
+    </w:p>
+    <w:p>
+      <w:pPr>
+        <w:spacing w:after="0"/>
+      </w:pPr>
+      <w:r>
+        <w:tab/>
+        <w:t>Boxplot: output for boxplot</w:t>
+      </w:r>
+      <w:r>
+        <w:t xml:space="preserve"> </w:t>
+      </w:r>
+      <w:r>
+        <w:t>program.</w:t>
+      </w:r>
+    </w:p>
     <w:sectPr>
       <w:pgSz w:w="12240" w:h="15840"/>
       <w:pgMar w:top="1440" w:right="1440" w:bottom="1440" w:left="1440" w:header="720" w:footer="720" w:gutter="0"/>

</xml_diff>

<commit_message>
Updating metadata and deleting random files
</commit_message>
<xml_diff>
--- a/METADATA.docx
+++ b/METADATA.docx
@@ -378,6 +378,19 @@
       </w:r>
       <w:r>
         <w:t>program.</w:t>
+      </w:r>
+    </w:p>
+    <w:p>
+      <w:pPr>
+        <w:spacing w:after="0"/>
+      </w:pPr>
+    </w:p>
+    <w:p>
+      <w:pPr>
+        <w:spacing w:after="0"/>
+      </w:pPr>
+      <w:r>
+        <w:t xml:space="preserve">06_Documentation: Literature that inspired this project. </w:t>
       </w:r>
     </w:p>
     <w:sectPr>

</xml_diff>